<commit_message>
removing unimportant casting and encoding
</commit_message>
<xml_diff>
--- a/test-es.docx
+++ b/test-es.docx
@@ -4,67 +4,364 @@
   <w:body>
     <w:p>
       <w:pPr>
-        <w:spacing w:after="225" w:line="240" w:lineRule="auto"/>
-        <w:outlineLvl w:val="0"/>
-        <w:rPr>
-          <w:rFonts w:ascii="var(--font-family-bold)" w:eastAsia="Times New Roman" w:hAnsi="var(--font-family-bold)" w:cs="Times New Roman"/>
+        <w:pStyle w:val="Heading1"/>
+        <w:shd w:val="clear" w:color="auto" w:fill="FFFFFF"/>
+        <w:spacing w:before="0" w:beforeAutospacing="0" w:after="0" w:afterAutospacing="0"/>
+        <w:textAlignment w:val="baseline"/>
+        <w:rPr>
+          <w:rFonts w:ascii="Helvetica" w:hAnsi="Helvetica" w:cs="Helvetica"/>
+          <w:b w:val="0"/>
+          <w:bCs w:val="0"/>
+          <w:color w:val="141414"/>
+        </w:rPr>
+      </w:pPr>
+      <w:r>
+        <w:rPr>
+          <w:rFonts w:ascii="Helvetica" w:hAnsi="Helvetica" w:cs="Helvetica"/>
+          <w:b w:val="0"/>
+          <w:bCs w:val="0"/>
+          <w:color w:val="141414"/>
+        </w:rPr>
+        <w:t>More big shipping firms stop Red Sea routes after attacks</w:t>
+      </w:r>
+    </w:p>
+    <w:p>
+      <w:pPr>
+        <w:pStyle w:val="ssrcss-1q0x1qg-paragraph"/>
+        <w:shd w:val="clear" w:color="auto" w:fill="FFFFFF"/>
+        <w:spacing w:before="0" w:beforeAutospacing="0" w:after="0" w:afterAutospacing="0"/>
+        <w:textAlignment w:val="baseline"/>
+        <w:rPr>
+          <w:rFonts w:ascii="Helvetica" w:hAnsi="Helvetica" w:cs="Helvetica"/>
+          <w:color w:val="141414"/>
+        </w:rPr>
+      </w:pPr>
+      <w:hyperlink r:id="rId4" w:tgtFrame="_blank" w:history="1">
+        <w:r>
+          <w:rPr>
+            <w:rFonts w:ascii="Arial" w:hAnsi="Arial" w:cs="Arial"/>
+            <w:color w:val="979797"/>
+            <w:sz w:val="17"/>
+            <w:szCs w:val="17"/>
+            <w:u w:val="single"/>
+            <w:bdr w:val="single" w:sz="6" w:space="0" w:color="E4E4E4" w:frame="1"/>
+          </w:rPr>
+          <w:br/>
+        </w:r>
+      </w:hyperlink>
+      <w:r>
+        <w:rPr>
+          <w:rFonts w:ascii="inherit" w:hAnsi="inherit" w:cs="Helvetica"/>
           <w:b/>
           <w:bCs/>
-          <w:kern w:val="36"/>
-          <w:sz w:val="48"/>
-          <w:szCs w:val="48"/>
-          <w:lang w:val="es-ES_tradnl"/>
-        </w:rPr>
-      </w:pPr>
-      <w:r>
-        <w:rPr>
-          <w:rFonts w:ascii="var(--font-family-bold)" w:eastAsia="Times New Roman" w:hAnsi="var(--font-family-bold)" w:cs="Times New Roman"/>
-          <w:b/>
-          <w:bCs/>
-          <w:kern w:val="36"/>
-          <w:sz w:val="48"/>
-          <w:szCs w:val="48"/>
-          <w:lang w:val="es-ES_tradnl"/>
-        </w:rPr>
-        <w:t>"Narsa" Invita gli utenti della strada a prestare attenzione</w:t>
-      </w:r>
-    </w:p>
-    <w:p>
-      <w:r>
-        <w:br/>
-        <w:t>L'Agenzia nazionale per la sicurezza stradale (NARSA) ha invitato tutti gli utenti della strada a essere prudenti a causa della scarsa o assente visibilità e a rinviare il viaggio fino a quando le condizioni meteorologiche non miglioreranno, a partire da venerdì sera fino a dopodomani, domenica.</w:t>
-      </w:r>
-    </w:p>
-    <w:p>
-      <w:r>
-        <w:t>Narsa ha precisato, in un comunicato, che “a seguito del bollettino meteorologico di allerta emesso dalla Direzione Generale della Meteorologia, che prevede forti venti accompagnati da polvere in alcune regioni del Regno, a partire da sabato 16 dicembre 2023, alle ore 12:00. 'di notte, fino a domenica. '17 dicembre 2023 alle otto di sera, l'Agenzia nazionale per la sicurezza stradale invita tutti gli utenti della strada a prestare attenzione e vigilanza a causa della visibilità scarsa o assente e a rinviare il viaggio fino a quando le condizioni meteorologiche non miglioreranno. Si inizierà da venerdì sera fino a domenica 17 dicembre.</w:t>
-      </w:r>
-    </w:p>
-    <w:p>
-      <w:r>
-        <w:t>L'agenzia ha esortato gli utenti della strada ad aumentare la cautela e la cautela, soprattutto alla luce delle difficili condizioni meteorologiche che si prevede si verificheranno in varie parti del Regno, invitando i conducenti di vari tipi di veicoli a rispettare il codice della strada e le prescrizioni di prevenzione e la sicurezza stradale, in particolare sottoponendo il veicolo ad una manutenzione meccanica e ad un attento esame tecnico dei dispositivi.Sicurezza e garanzia della sua idoneità e che sia esente da ogni difetto tecnico e impurità che possa causare incidenti stradali, in particolare la sicurezza delle ruote, dei dispositivi di bloccaggio, delle molle , tergicristalli, ecc.</w:t>
-      </w:r>
-    </w:p>
-    <w:p>
-      <w:r>
-        <w:t>Si consiglia inoltre ai conducenti di riposarsi “abbondantemente in modo da poter guidare in modo sicuro e sano, perché l’esaurimento e la fatica causano una perdita di concentrazione e una debolezza delle capacità cognitive, che influisce negativamente sulla valutazione delle distanze e della velocità, e questo è accompagnato da disturbi durante la guida. nell'effettuare manovre durante la guida, e quindi lentezza nel prendere la decisione opportuna.” “.</w:t>
-      </w:r>
-    </w:p>
-    <w:p>
-      <w:r>
-        <w:t>Narsa ha inoltre invitato a ridurre la velocità e a garantire che si adatti alle condizioni ambientali della strada, rispettando pienamente le regole e i controlli del traffico, soprattutto a livello di curve, pendenze e strade sconnesse e tortuose, evitando una velocità eccessiva che non è appropriata per condizioni atmosferiche e condizioni difficili e rispetto della distanza di sicurezza legale tra i veicoli All'interno e all'esterno dell'area urbana, soprattutto su strade e autostrade nazionali, prestare attenzione e attenzione, soprattutto in caso di sorpasso, e prestare particolare attenzione durante la guida notturna.</w:t>
-      </w:r>
-    </w:p>
-    <w:p>
-      <w:r>
-        <w:t>Ha inoltre avvertito di evitare sbandamenti guidando con prudenza su strade bagnate, evitando velocità eccessive, utilizzando pneumatici di gomma adeguati, evitando di guidare in un convoglio stretto, rispettando le regole in materia di sorpasso o di arresto e sosta, evitando manovre brusche.</w:t>
-      </w:r>
-    </w:p>
-    <w:p>
-      <w:pPr>
-        <w:rPr>
-          <w:lang w:val="es-ES_tradnl"/>
-        </w:rPr>
+          <w:color w:val="141414"/>
+          <w:bdr w:val="none" w:sz="0" w:space="0" w:color="auto" w:frame="1"/>
+        </w:rPr>
+        <w:t>The world's largest shipping group, Mediterranean Shipping Company (MSC), has announced it is diverting its ships away from the Red Sea because of an increased threat of attacks.</w:t>
+      </w:r>
+    </w:p>
+    <w:p>
+      <w:pPr>
+        <w:pStyle w:val="ssrcss-1q0x1qg-paragraph"/>
+        <w:shd w:val="clear" w:color="auto" w:fill="FFFFFF"/>
+        <w:spacing w:before="0" w:beforeAutospacing="0" w:after="0" w:afterAutospacing="0"/>
+        <w:textAlignment w:val="baseline"/>
+        <w:rPr>
+          <w:rFonts w:ascii="Helvetica" w:hAnsi="Helvetica" w:cs="Helvetica"/>
+          <w:color w:val="141414"/>
+        </w:rPr>
+      </w:pPr>
+      <w:r>
+        <w:rPr>
+          <w:rFonts w:ascii="Helvetica" w:hAnsi="Helvetica" w:cs="Helvetica"/>
+          <w:color w:val="141414"/>
+        </w:rPr>
+        <w:t xml:space="preserve">French company CMA CGM took a similar step a day after Danish shipping giant Maersk and German transport company </w:t>
+      </w:r>
+      <w:proofErr w:type="spellStart"/>
+      <w:r>
+        <w:rPr>
+          <w:rFonts w:ascii="Helvetica" w:hAnsi="Helvetica" w:cs="Helvetica"/>
+          <w:color w:val="141414"/>
+        </w:rPr>
+        <w:t>Hapag</w:t>
+      </w:r>
+      <w:proofErr w:type="spellEnd"/>
+      <w:r>
+        <w:rPr>
+          <w:rFonts w:ascii="Helvetica" w:hAnsi="Helvetica" w:cs="Helvetica"/>
+          <w:color w:val="141414"/>
+        </w:rPr>
+        <w:t>-Lloyd suspended Red Sea journeys.</w:t>
+      </w:r>
+    </w:p>
+    <w:p>
+      <w:pPr>
+        <w:pStyle w:val="ssrcss-1q0x1qg-paragraph"/>
+        <w:shd w:val="clear" w:color="auto" w:fill="FFFFFF"/>
+        <w:spacing w:before="0" w:beforeAutospacing="0" w:after="0" w:afterAutospacing="0"/>
+        <w:textAlignment w:val="baseline"/>
+        <w:rPr>
+          <w:rFonts w:ascii="Helvetica" w:hAnsi="Helvetica" w:cs="Helvetica"/>
+          <w:color w:val="141414"/>
+        </w:rPr>
+      </w:pPr>
+      <w:r>
+        <w:rPr>
+          <w:rFonts w:ascii="Helvetica" w:hAnsi="Helvetica" w:cs="Helvetica"/>
+          <w:color w:val="141414"/>
+        </w:rPr>
+        <w:t>The decision comes after attacks by Iran-backed Houthi rebels in Yemen.</w:t>
+      </w:r>
+    </w:p>
+    <w:p>
+      <w:pPr>
+        <w:pStyle w:val="ssrcss-1q0x1qg-paragraph"/>
+        <w:shd w:val="clear" w:color="auto" w:fill="FFFFFF"/>
+        <w:spacing w:before="0" w:beforeAutospacing="0" w:after="0" w:afterAutospacing="0"/>
+        <w:textAlignment w:val="baseline"/>
+        <w:rPr>
+          <w:rFonts w:ascii="Helvetica" w:hAnsi="Helvetica" w:cs="Helvetica"/>
+          <w:color w:val="141414"/>
+        </w:rPr>
+      </w:pPr>
+      <w:r>
+        <w:rPr>
+          <w:rFonts w:ascii="Helvetica" w:hAnsi="Helvetica" w:cs="Helvetica"/>
+          <w:color w:val="141414"/>
+        </w:rPr>
+        <w:t>They say they are targeting ships travelling to Israel.</w:t>
+      </w:r>
+    </w:p>
+    <w:p>
+      <w:pPr>
+        <w:pStyle w:val="ssrcss-1q0x1qg-paragraph"/>
+        <w:shd w:val="clear" w:color="auto" w:fill="FFFFFF"/>
+        <w:spacing w:before="0" w:beforeAutospacing="0" w:after="0" w:afterAutospacing="0"/>
+        <w:textAlignment w:val="baseline"/>
+        <w:rPr>
+          <w:rFonts w:ascii="Helvetica" w:hAnsi="Helvetica" w:cs="Helvetica"/>
+          <w:color w:val="141414"/>
+        </w:rPr>
+      </w:pPr>
+      <w:r>
+        <w:rPr>
+          <w:rFonts w:ascii="Helvetica" w:hAnsi="Helvetica" w:cs="Helvetica"/>
+          <w:color w:val="141414"/>
+        </w:rPr>
+        <w:t>The Houthis have declared their support for Hamas after Israel launched a military campaign in Gaza following the 7 October Hamas attacks that killed 1,200 people and saw 240 more taken hostage.</w:t>
+      </w:r>
+    </w:p>
+    <w:p>
+      <w:pPr>
+        <w:pStyle w:val="ssrcss-1q0x1qg-paragraph"/>
+        <w:shd w:val="clear" w:color="auto" w:fill="FFFFFF"/>
+        <w:spacing w:before="0" w:beforeAutospacing="0" w:after="0" w:afterAutospacing="0"/>
+        <w:textAlignment w:val="baseline"/>
+        <w:rPr>
+          <w:rFonts w:ascii="Helvetica" w:hAnsi="Helvetica" w:cs="Helvetica"/>
+          <w:color w:val="141414"/>
+        </w:rPr>
+      </w:pPr>
+      <w:r>
+        <w:rPr>
+          <w:rFonts w:ascii="Helvetica" w:hAnsi="Helvetica" w:cs="Helvetica"/>
+          <w:color w:val="141414"/>
+        </w:rPr>
+        <w:t>Since then, Israel has killed more than 18,000 Palestinians in Gaza, Hamas health officials say.</w:t>
+      </w:r>
+    </w:p>
+    <w:p>
+      <w:pPr>
+        <w:pStyle w:val="ssrcss-1q0x1qg-paragraph"/>
+        <w:shd w:val="clear" w:color="auto" w:fill="FFFFFF"/>
+        <w:spacing w:before="0" w:beforeAutospacing="0" w:after="0" w:afterAutospacing="0"/>
+        <w:textAlignment w:val="baseline"/>
+        <w:rPr>
+          <w:rFonts w:ascii="Helvetica" w:hAnsi="Helvetica" w:cs="Helvetica"/>
+          <w:color w:val="141414"/>
+        </w:rPr>
+      </w:pPr>
+      <w:r>
+        <w:rPr>
+          <w:rFonts w:ascii="Helvetica" w:hAnsi="Helvetica" w:cs="Helvetica"/>
+          <w:color w:val="141414"/>
+        </w:rPr>
+        <w:t>The Red Sea is one the world's most important routes for oil and fuel shipments.</w:t>
+      </w:r>
+    </w:p>
+    <w:p>
+      <w:pPr>
+        <w:pStyle w:val="ssrcss-1q0x1qg-paragraph"/>
+        <w:shd w:val="clear" w:color="auto" w:fill="FFFFFF"/>
+        <w:spacing w:before="0" w:beforeAutospacing="0" w:after="0" w:afterAutospacing="0"/>
+        <w:textAlignment w:val="baseline"/>
+        <w:rPr>
+          <w:rFonts w:ascii="Helvetica" w:hAnsi="Helvetica" w:cs="Helvetica"/>
+          <w:color w:val="141414"/>
+        </w:rPr>
+      </w:pPr>
+      <w:proofErr w:type="gramStart"/>
+      <w:r>
+        <w:rPr>
+          <w:rFonts w:ascii="Helvetica" w:hAnsi="Helvetica" w:cs="Helvetica"/>
+          <w:color w:val="141414"/>
+        </w:rPr>
+        <w:t>But</w:t>
+      </w:r>
+      <w:proofErr w:type="gramEnd"/>
+      <w:r>
+        <w:rPr>
+          <w:rFonts w:ascii="Helvetica" w:hAnsi="Helvetica" w:cs="Helvetica"/>
+          <w:color w:val="141414"/>
+        </w:rPr>
+        <w:t xml:space="preserve"> the Houthis have been stepping up their attacks, using drones and rockets against foreign-owned vessels.</w:t>
+      </w:r>
+    </w:p>
+    <w:p>
+      <w:pPr>
+        <w:pStyle w:val="ssrcss-1q0x1qg-paragraph"/>
+        <w:shd w:val="clear" w:color="auto" w:fill="FFFFFF"/>
+        <w:spacing w:before="0" w:beforeAutospacing="0" w:after="0" w:afterAutospacing="0"/>
+        <w:textAlignment w:val="baseline"/>
+        <w:rPr>
+          <w:rFonts w:ascii="Helvetica" w:hAnsi="Helvetica" w:cs="Helvetica"/>
+          <w:color w:val="141414"/>
+        </w:rPr>
+      </w:pPr>
+      <w:r>
+        <w:rPr>
+          <w:rFonts w:ascii="Helvetica" w:hAnsi="Helvetica" w:cs="Helvetica"/>
+          <w:color w:val="141414"/>
+        </w:rPr>
+        <w:t xml:space="preserve">They have also been firing drones and missiles towards Israel. The US said on Saturday its </w:t>
+      </w:r>
+      <w:proofErr w:type="gramStart"/>
+      <w:r>
+        <w:rPr>
+          <w:rFonts w:ascii="Helvetica" w:hAnsi="Helvetica" w:cs="Helvetica"/>
+          <w:color w:val="141414"/>
+        </w:rPr>
+        <w:t>guided-missile</w:t>
+      </w:r>
+      <w:proofErr w:type="gramEnd"/>
+      <w:r>
+        <w:rPr>
+          <w:rFonts w:ascii="Helvetica" w:hAnsi="Helvetica" w:cs="Helvetica"/>
+          <w:color w:val="141414"/>
+        </w:rPr>
+        <w:t xml:space="preserve"> destroyers had shot down 14 Houthi drones in the Red Sea.</w:t>
+      </w:r>
+    </w:p>
+    <w:p>
+      <w:pPr>
+        <w:pStyle w:val="ssrcss-1q0x1qg-paragraph"/>
+        <w:shd w:val="clear" w:color="auto" w:fill="FFFFFF"/>
+        <w:spacing w:before="0" w:beforeAutospacing="0" w:after="0" w:afterAutospacing="0"/>
+        <w:textAlignment w:val="baseline"/>
+        <w:rPr>
+          <w:rFonts w:ascii="Helvetica" w:hAnsi="Helvetica" w:cs="Helvetica"/>
+          <w:color w:val="141414"/>
+        </w:rPr>
+      </w:pPr>
+      <w:r>
+        <w:rPr>
+          <w:rFonts w:ascii="Helvetica" w:hAnsi="Helvetica" w:cs="Helvetica"/>
+          <w:color w:val="141414"/>
+        </w:rPr>
+        <w:t>In its announcement, MSC said the situation in the area had become "serious".</w:t>
+      </w:r>
+    </w:p>
+    <w:p>
+      <w:pPr>
+        <w:pStyle w:val="ssrcss-1q0x1qg-paragraph"/>
+        <w:shd w:val="clear" w:color="auto" w:fill="FFFFFF"/>
+        <w:spacing w:before="0" w:beforeAutospacing="0" w:after="0" w:afterAutospacing="0"/>
+        <w:textAlignment w:val="baseline"/>
+        <w:rPr>
+          <w:rFonts w:ascii="Helvetica" w:hAnsi="Helvetica" w:cs="Helvetica"/>
+          <w:color w:val="141414"/>
+        </w:rPr>
+      </w:pPr>
+      <w:r>
+        <w:rPr>
+          <w:rFonts w:ascii="Helvetica" w:hAnsi="Helvetica" w:cs="Helvetica"/>
+          <w:color w:val="141414"/>
+        </w:rPr>
+        <w:t xml:space="preserve">It said that its container ship MSC PALATIUM III </w:t>
+      </w:r>
+      <w:proofErr w:type="gramStart"/>
+      <w:r>
+        <w:rPr>
+          <w:rFonts w:ascii="Helvetica" w:hAnsi="Helvetica" w:cs="Helvetica"/>
+          <w:color w:val="141414"/>
+        </w:rPr>
+        <w:t>was attacked</w:t>
+      </w:r>
+      <w:proofErr w:type="gramEnd"/>
+      <w:r>
+        <w:rPr>
+          <w:rFonts w:ascii="Helvetica" w:hAnsi="Helvetica" w:cs="Helvetica"/>
+          <w:color w:val="141414"/>
+        </w:rPr>
+        <w:t xml:space="preserve"> on Friday as it was transiting the Red Sea. There were no injuries to the crew, but the ship </w:t>
+      </w:r>
+      <w:proofErr w:type="gramStart"/>
+      <w:r>
+        <w:rPr>
+          <w:rFonts w:ascii="Helvetica" w:hAnsi="Helvetica" w:cs="Helvetica"/>
+          <w:color w:val="141414"/>
+        </w:rPr>
+        <w:t>had been taken</w:t>
+      </w:r>
+      <w:proofErr w:type="gramEnd"/>
+      <w:r>
+        <w:rPr>
+          <w:rFonts w:ascii="Helvetica" w:hAnsi="Helvetica" w:cs="Helvetica"/>
+          <w:color w:val="141414"/>
+        </w:rPr>
+        <w:t xml:space="preserve"> out of service.</w:t>
+      </w:r>
+    </w:p>
+    <w:p>
+      <w:pPr>
+        <w:pStyle w:val="ssrcss-1q0x1qg-paragraph"/>
+        <w:shd w:val="clear" w:color="auto" w:fill="FFFFFF"/>
+        <w:spacing w:before="0" w:beforeAutospacing="0" w:after="0" w:afterAutospacing="0"/>
+        <w:textAlignment w:val="baseline"/>
+        <w:rPr>
+          <w:rFonts w:ascii="Helvetica" w:hAnsi="Helvetica" w:cs="Helvetica"/>
+          <w:color w:val="141414"/>
+        </w:rPr>
+      </w:pPr>
+      <w:r>
+        <w:rPr>
+          <w:rFonts w:ascii="Helvetica" w:hAnsi="Helvetica" w:cs="Helvetica"/>
+          <w:color w:val="141414"/>
+        </w:rPr>
+        <w:t xml:space="preserve">Its ships </w:t>
+      </w:r>
+      <w:proofErr w:type="gramStart"/>
+      <w:r>
+        <w:rPr>
+          <w:rFonts w:ascii="Helvetica" w:hAnsi="Helvetica" w:cs="Helvetica"/>
+          <w:color w:val="141414"/>
+        </w:rPr>
+        <w:t>were being re-routed</w:t>
+      </w:r>
+      <w:proofErr w:type="gramEnd"/>
+      <w:r>
+        <w:rPr>
+          <w:rFonts w:ascii="Helvetica" w:hAnsi="Helvetica" w:cs="Helvetica"/>
+          <w:color w:val="141414"/>
+        </w:rPr>
+        <w:t xml:space="preserve"> via the Cape of Good Hope at the southern tip of Africa.</w:t>
+      </w:r>
+    </w:p>
+    <w:p>
+      <w:pPr>
+        <w:pStyle w:val="NormalWeb"/>
+        <w:shd w:val="clear" w:color="auto" w:fill="FFFFFF"/>
       </w:pPr>
       <w:bookmarkStart w:id="0" w:name="_GoBack"/>
       <w:bookmarkEnd w:id="0"/>
@@ -496,6 +793,7 @@
   <w:style w:type="character" w:default="1" w:styleId="DefaultParagraphFont">
     <w:name w:val="Default Paragraph Font"/>
     <w:uiPriority w:val="1"/>
+    <w:semiHidden/>
     <w:unhideWhenUsed/>
   </w:style>
   <w:style w:type="table" w:default="1" w:styleId="TableNormal">
@@ -532,6 +830,57 @@
       <w:kern w:val="36"/>
       <w:sz w:val="48"/>
       <w:szCs w:val="48"/>
+    </w:rPr>
+  </w:style>
+  <w:style w:type="paragraph" w:styleId="NormalWeb">
+    <w:name w:val="Normal (Web)"/>
+    <w:basedOn w:val="Normal"/>
+    <w:uiPriority w:val="99"/>
+    <w:unhideWhenUsed/>
+    <w:rsid w:val="00CF7575"/>
+    <w:pPr>
+      <w:spacing w:before="100" w:beforeAutospacing="1" w:after="100" w:afterAutospacing="1" w:line="240" w:lineRule="auto"/>
+    </w:pPr>
+    <w:rPr>
+      <w:rFonts w:ascii="Times New Roman" w:eastAsia="Times New Roman" w:hAnsi="Times New Roman" w:cs="Times New Roman"/>
+      <w:sz w:val="24"/>
+      <w:szCs w:val="24"/>
+    </w:rPr>
+  </w:style>
+  <w:style w:type="character" w:styleId="Strong">
+    <w:name w:val="Strong"/>
+    <w:basedOn w:val="DefaultParagraphFont"/>
+    <w:uiPriority w:val="22"/>
+    <w:qFormat/>
+    <w:rsid w:val="00CF7575"/>
+    <w:rPr>
+      <w:b/>
+      <w:bCs/>
+    </w:rPr>
+  </w:style>
+  <w:style w:type="character" w:styleId="Hyperlink">
+    <w:name w:val="Hyperlink"/>
+    <w:basedOn w:val="DefaultParagraphFont"/>
+    <w:uiPriority w:val="99"/>
+    <w:semiHidden/>
+    <w:unhideWhenUsed/>
+    <w:rsid w:val="00C922E6"/>
+    <w:rPr>
+      <w:color w:val="0000FF"/>
+      <w:u w:val="single"/>
+    </w:rPr>
+  </w:style>
+  <w:style w:type="paragraph" w:customStyle="1" w:styleId="ssrcss-1q0x1qg-paragraph">
+    <w:name w:val="ssrcss-1q0x1qg-paragraph"/>
+    <w:basedOn w:val="Normal"/>
+    <w:rsid w:val="00605A11"/>
+    <w:pPr>
+      <w:spacing w:before="100" w:beforeAutospacing="1" w:after="100" w:afterAutospacing="1" w:line="240" w:lineRule="auto"/>
+    </w:pPr>
+    <w:rPr>
+      <w:rFonts w:ascii="Times New Roman" w:eastAsia="Times New Roman" w:hAnsi="Times New Roman" w:cs="Times New Roman"/>
+      <w:sz w:val="24"/>
+      <w:szCs w:val="24"/>
     </w:rPr>
   </w:style>
 </w:styles>

</xml_diff>